<commit_message>
Ajout de la listes des fonctionnalité et de la maquette sur le cahier des charges
</commit_message>
<xml_diff>
--- a/Document/Cahier des charges .docx
+++ b/Document/Cahier des charges .docx
@@ -358,24 +358,635 @@
       </w:r>
     </w:p>
     <w:p>
+      <w:r>
+        <w:br w:type="page"/>
+      </w:r>
+    </w:p>
+    <w:p>
+      <w:pPr>
+        <w:pStyle w:val="Titre1"/>
+      </w:pPr>
+      <w:r>
+        <w:t>Listes des fonctionnalités</w:t>
+      </w:r>
+    </w:p>
+    <w:p>
       <w:pPr>
         <w:pStyle w:val="Titre2"/>
-      </w:pPr>
-    </w:p>
-    <w:p>
-      <w:pPr>
+        <w:rPr>
+          <w:lang w:val="fr-FR"/>
+        </w:rPr>
+      </w:pPr>
+      <w:r>
+        <w:rPr>
+          <w:lang w:val="fr-FR"/>
+        </w:rPr>
+        <w:t>Création des lots</w:t>
+      </w:r>
+    </w:p>
+    <w:p>
+      <w:pPr>
+        <w:pStyle w:val="Paragraphedeliste"/>
+        <w:numPr>
+          <w:ilvl w:val="1"/>
+          <w:numId w:val="20"/>
+        </w:numPr>
+        <w:spacing w:after="240" w:line="276" w:lineRule="auto"/>
         <w:jc w:val="both"/>
-      </w:pPr>
-    </w:p>
-    <w:p>
-      <w:pPr>
+        <w:rPr>
+          <w:lang w:val="fr-FR"/>
+        </w:rPr>
+      </w:pPr>
+      <w:r>
+        <w:rPr>
+          <w:lang w:val="fr-FR"/>
+        </w:rPr>
+        <w:t>Nom</w:t>
+      </w:r>
+    </w:p>
+    <w:p>
+      <w:pPr>
+        <w:pStyle w:val="Paragraphedeliste"/>
+        <w:numPr>
+          <w:ilvl w:val="1"/>
+          <w:numId w:val="20"/>
+        </w:numPr>
+        <w:spacing w:after="240" w:line="276" w:lineRule="auto"/>
+        <w:jc w:val="both"/>
+        <w:rPr>
+          <w:lang w:val="fr-FR"/>
+        </w:rPr>
+      </w:pPr>
+      <w:r>
+        <w:rPr>
+          <w:lang w:val="fr-FR"/>
+        </w:rPr>
+        <w:t>Nombre de pièce</w:t>
+      </w:r>
+    </w:p>
+    <w:p>
+      <w:pPr>
+        <w:pStyle w:val="Paragraphedeliste"/>
+        <w:numPr>
+          <w:ilvl w:val="1"/>
+          <w:numId w:val="20"/>
+        </w:numPr>
+        <w:spacing w:after="240" w:line="276" w:lineRule="auto"/>
+        <w:jc w:val="both"/>
+        <w:rPr>
+          <w:lang w:val="fr-FR"/>
+        </w:rPr>
+      </w:pPr>
+      <w:r>
+        <w:rPr>
+          <w:lang w:val="fr-FR"/>
+        </w:rPr>
+        <w:t>Type de pièce</w:t>
+      </w:r>
+    </w:p>
+    <w:p>
+      <w:pPr>
+        <w:pStyle w:val="Titre2"/>
+        <w:rPr>
+          <w:lang w:val="fr-FR"/>
+        </w:rPr>
+      </w:pPr>
+      <w:r>
+        <w:rPr>
+          <w:lang w:val="fr-FR"/>
+        </w:rPr>
+        <w:t>Création des recettes</w:t>
+      </w:r>
+    </w:p>
+    <w:p>
+      <w:pPr>
+        <w:pStyle w:val="Paragraphedeliste"/>
+        <w:numPr>
+          <w:ilvl w:val="1"/>
+          <w:numId w:val="20"/>
+        </w:numPr>
+        <w:spacing w:after="240" w:line="276" w:lineRule="auto"/>
+        <w:jc w:val="both"/>
+        <w:rPr>
+          <w:lang w:val="fr-FR"/>
+        </w:rPr>
+      </w:pPr>
+      <w:r>
+        <w:rPr>
+          <w:lang w:val="fr-FR"/>
+        </w:rPr>
+        <w:t>Nom</w:t>
+      </w:r>
+    </w:p>
+    <w:p>
+      <w:pPr>
+        <w:pStyle w:val="Paragraphedeliste"/>
+        <w:numPr>
+          <w:ilvl w:val="1"/>
+          <w:numId w:val="20"/>
+        </w:numPr>
+        <w:spacing w:after="240" w:line="276" w:lineRule="auto"/>
+        <w:jc w:val="both"/>
+        <w:rPr>
+          <w:lang w:val="fr-FR"/>
+        </w:rPr>
+      </w:pPr>
+      <w:r>
+        <w:rPr>
+          <w:lang w:val="fr-FR"/>
+        </w:rPr>
+        <w:t>Opération</w:t>
+      </w:r>
+    </w:p>
+    <w:p>
+      <w:pPr>
+        <w:pStyle w:val="Paragraphedeliste"/>
+        <w:numPr>
+          <w:ilvl w:val="2"/>
+          <w:numId w:val="20"/>
+        </w:numPr>
+        <w:spacing w:after="240" w:line="276" w:lineRule="auto"/>
+        <w:jc w:val="both"/>
+        <w:rPr>
+          <w:lang w:val="fr-FR"/>
+        </w:rPr>
+      </w:pPr>
+      <w:r>
+        <w:rPr>
+          <w:lang w:val="fr-FR"/>
+        </w:rPr>
+        <w:t>Nom</w:t>
+      </w:r>
+    </w:p>
+    <w:p>
+      <w:pPr>
+        <w:pStyle w:val="Paragraphedeliste"/>
+        <w:numPr>
+          <w:ilvl w:val="2"/>
+          <w:numId w:val="20"/>
+        </w:numPr>
+        <w:spacing w:after="240" w:line="276" w:lineRule="auto"/>
+        <w:jc w:val="both"/>
+        <w:rPr>
+          <w:lang w:val="fr-FR"/>
+        </w:rPr>
+      </w:pPr>
+      <w:r>
+        <w:rPr>
+          <w:lang w:val="fr-FR"/>
+        </w:rPr>
+        <w:t>Numéro</w:t>
+      </w:r>
+    </w:p>
+    <w:p>
+      <w:pPr>
+        <w:pStyle w:val="Paragraphedeliste"/>
+        <w:numPr>
+          <w:ilvl w:val="2"/>
+          <w:numId w:val="20"/>
+        </w:numPr>
+        <w:spacing w:after="240" w:line="276" w:lineRule="auto"/>
+        <w:jc w:val="both"/>
+        <w:rPr>
+          <w:lang w:val="fr-FR"/>
+        </w:rPr>
+      </w:pPr>
+      <w:r>
+        <w:rPr>
+          <w:lang w:val="fr-FR"/>
+        </w:rPr>
+        <w:t>Position du moteur</w:t>
+      </w:r>
+    </w:p>
+    <w:p>
+      <w:pPr>
+        <w:pStyle w:val="Paragraphedeliste"/>
+        <w:numPr>
+          <w:ilvl w:val="2"/>
+          <w:numId w:val="20"/>
+        </w:numPr>
+        <w:spacing w:after="240" w:line="276" w:lineRule="auto"/>
+        <w:jc w:val="both"/>
+        <w:rPr>
+          <w:lang w:val="fr-FR"/>
+        </w:rPr>
+      </w:pPr>
+      <w:r>
+        <w:rPr>
+          <w:lang w:val="fr-FR"/>
+        </w:rPr>
+        <w:t>Temps attente</w:t>
+      </w:r>
+    </w:p>
+    <w:p>
+      <w:pPr>
+        <w:pStyle w:val="Paragraphedeliste"/>
+        <w:numPr>
+          <w:ilvl w:val="2"/>
+          <w:numId w:val="20"/>
+        </w:numPr>
+        <w:spacing w:after="240" w:line="276" w:lineRule="auto"/>
+        <w:jc w:val="both"/>
+        <w:rPr>
+          <w:lang w:val="fr-FR"/>
+        </w:rPr>
+      </w:pPr>
+      <w:r>
+        <w:rPr>
+          <w:lang w:val="fr-FR"/>
+        </w:rPr>
+        <w:t>Cycle vérin</w:t>
+      </w:r>
+    </w:p>
+    <w:p>
+      <w:pPr>
+        <w:pStyle w:val="Paragraphedeliste"/>
+        <w:numPr>
+          <w:ilvl w:val="2"/>
+          <w:numId w:val="20"/>
+        </w:numPr>
+        <w:spacing w:after="240" w:line="276" w:lineRule="auto"/>
+        <w:jc w:val="both"/>
+        <w:rPr>
+          <w:lang w:val="fr-FR"/>
+        </w:rPr>
+      </w:pPr>
+      <w:r>
+        <w:rPr>
+          <w:lang w:val="fr-FR"/>
+        </w:rPr>
+        <w:t>Quittance</w:t>
+      </w:r>
+    </w:p>
+    <w:p>
+      <w:pPr>
+        <w:pStyle w:val="Paragraphedeliste"/>
+        <w:numPr>
+          <w:ilvl w:val="2"/>
+          <w:numId w:val="20"/>
+        </w:numPr>
+        <w:spacing w:after="240" w:line="276" w:lineRule="auto"/>
+        <w:jc w:val="both"/>
+        <w:rPr>
+          <w:lang w:val="fr-FR"/>
+        </w:rPr>
+      </w:pPr>
+      <w:r>
+        <w:rPr>
+          <w:lang w:val="fr-FR"/>
+        </w:rPr>
+        <w:t>Sens moteur</w:t>
+      </w:r>
+    </w:p>
+    <w:p>
+      <w:pPr>
+        <w:pStyle w:val="Titre2"/>
+        <w:rPr>
+          <w:lang w:val="fr-FR"/>
+        </w:rPr>
+      </w:pPr>
+      <w:r>
+        <w:rPr>
+          <w:lang w:val="fr-FR"/>
+        </w:rPr>
+        <w:t>Listes des lots déjà créer</w:t>
+      </w:r>
+    </w:p>
+    <w:p>
+      <w:pPr>
+        <w:pStyle w:val="Paragraphedeliste"/>
+        <w:numPr>
+          <w:ilvl w:val="0"/>
+          <w:numId w:val="20"/>
+        </w:numPr>
+        <w:spacing w:after="240" w:line="276" w:lineRule="auto"/>
+        <w:jc w:val="both"/>
+        <w:rPr>
+          <w:lang w:val="fr-FR"/>
+        </w:rPr>
+      </w:pPr>
+      <w:r>
+        <w:rPr>
+          <w:lang w:val="fr-FR"/>
+        </w:rPr>
+        <w:t>Filtre par nom</w:t>
+      </w:r>
+    </w:p>
+    <w:p>
+      <w:pPr>
+        <w:pStyle w:val="Paragraphedeliste"/>
+        <w:numPr>
+          <w:ilvl w:val="0"/>
+          <w:numId w:val="20"/>
+        </w:numPr>
+        <w:spacing w:after="240" w:line="276" w:lineRule="auto"/>
+        <w:jc w:val="both"/>
+        <w:rPr>
+          <w:lang w:val="fr-FR"/>
+        </w:rPr>
+      </w:pPr>
+      <w:r>
+        <w:rPr>
+          <w:lang w:val="fr-FR"/>
+        </w:rPr>
+        <w:t>Affichage des informations</w:t>
+      </w:r>
+    </w:p>
+    <w:p>
+      <w:pPr>
+        <w:pStyle w:val="Paragraphedeliste"/>
+        <w:numPr>
+          <w:ilvl w:val="1"/>
+          <w:numId w:val="20"/>
+        </w:numPr>
+        <w:spacing w:after="240" w:line="276" w:lineRule="auto"/>
+        <w:jc w:val="both"/>
+        <w:rPr>
+          <w:lang w:val="fr-FR"/>
+        </w:rPr>
+      </w:pPr>
+      <w:r>
+        <w:rPr>
+          <w:lang w:val="fr-FR"/>
+        </w:rPr>
+        <w:t xml:space="preserve">Nom </w:t>
+      </w:r>
+    </w:p>
+    <w:p>
+      <w:pPr>
+        <w:pStyle w:val="Paragraphedeliste"/>
+        <w:numPr>
+          <w:ilvl w:val="1"/>
+          <w:numId w:val="20"/>
+        </w:numPr>
+        <w:spacing w:after="240" w:line="276" w:lineRule="auto"/>
+        <w:jc w:val="both"/>
+        <w:rPr>
+          <w:lang w:val="fr-FR"/>
+        </w:rPr>
+      </w:pPr>
+      <w:r>
+        <w:rPr>
+          <w:lang w:val="fr-FR"/>
+        </w:rPr>
+        <w:t>Etat</w:t>
+      </w:r>
+    </w:p>
+    <w:p>
+      <w:pPr>
+        <w:pStyle w:val="Paragraphedeliste"/>
+        <w:numPr>
+          <w:ilvl w:val="1"/>
+          <w:numId w:val="20"/>
+        </w:numPr>
+        <w:spacing w:after="240" w:line="276" w:lineRule="auto"/>
+        <w:jc w:val="both"/>
+        <w:rPr>
+          <w:lang w:val="fr-FR"/>
+        </w:rPr>
+      </w:pPr>
+      <w:r>
+        <w:rPr>
+          <w:lang w:val="fr-FR"/>
+        </w:rPr>
+        <w:t>Date de création</w:t>
+      </w:r>
+    </w:p>
+    <w:p>
+      <w:pPr>
+        <w:pStyle w:val="Paragraphedeliste"/>
+        <w:numPr>
+          <w:ilvl w:val="1"/>
+          <w:numId w:val="20"/>
+        </w:numPr>
+        <w:spacing w:after="240" w:line="276" w:lineRule="auto"/>
+        <w:jc w:val="both"/>
+        <w:rPr>
+          <w:lang w:val="fr-FR"/>
+        </w:rPr>
+      </w:pPr>
+      <w:r>
+        <w:rPr>
+          <w:lang w:val="fr-FR"/>
+        </w:rPr>
+        <w:t>Nombre de pièce</w:t>
+      </w:r>
+    </w:p>
+    <w:p>
+      <w:pPr>
+        <w:pStyle w:val="Paragraphedeliste"/>
+        <w:numPr>
+          <w:ilvl w:val="1"/>
+          <w:numId w:val="20"/>
+        </w:numPr>
+        <w:spacing w:after="240" w:line="276" w:lineRule="auto"/>
+        <w:jc w:val="both"/>
+        <w:rPr>
+          <w:lang w:val="fr-FR"/>
+        </w:rPr>
+      </w:pPr>
+      <w:r>
+        <w:rPr>
+          <w:lang w:val="fr-FR"/>
+        </w:rPr>
+        <w:t>Type de pièce</w:t>
+      </w:r>
+    </w:p>
+    <w:p>
+      <w:pPr>
+        <w:pStyle w:val="Paragraphedeliste"/>
+        <w:numPr>
+          <w:ilvl w:val="0"/>
+          <w:numId w:val="20"/>
+        </w:numPr>
+        <w:spacing w:after="240" w:line="276" w:lineRule="auto"/>
+        <w:jc w:val="both"/>
+        <w:rPr>
+          <w:lang w:val="fr-FR"/>
+        </w:rPr>
+      </w:pPr>
+      <w:r>
+        <w:rPr>
+          <w:lang w:val="fr-FR"/>
+        </w:rPr>
+        <w:t>Affichage de la recette attribué</w:t>
+      </w:r>
+    </w:p>
+    <w:p>
+      <w:pPr>
+        <w:pStyle w:val="Titre2"/>
+        <w:rPr>
+          <w:lang w:val="fr-FR"/>
+        </w:rPr>
+      </w:pPr>
+      <w:r>
+        <w:rPr>
+          <w:lang w:val="fr-FR"/>
+        </w:rPr>
+        <w:t xml:space="preserve">Listes des recettes déjà créer </w:t>
+      </w:r>
+    </w:p>
+    <w:p>
+      <w:pPr>
+        <w:pStyle w:val="Paragraphedeliste"/>
+        <w:numPr>
+          <w:ilvl w:val="0"/>
+          <w:numId w:val="20"/>
+        </w:numPr>
+        <w:spacing w:after="240" w:line="276" w:lineRule="auto"/>
+        <w:jc w:val="both"/>
+        <w:rPr>
+          <w:lang w:val="fr-FR"/>
+        </w:rPr>
+      </w:pPr>
+      <w:r>
+        <w:rPr>
+          <w:lang w:val="fr-FR"/>
+        </w:rPr>
+        <w:t>Filtre par nom</w:t>
+      </w:r>
+    </w:p>
+    <w:p>
+      <w:pPr>
+        <w:pStyle w:val="Paragraphedeliste"/>
+        <w:numPr>
+          <w:ilvl w:val="0"/>
+          <w:numId w:val="20"/>
+        </w:numPr>
+        <w:spacing w:after="240" w:line="276" w:lineRule="auto"/>
+        <w:jc w:val="both"/>
+        <w:rPr>
+          <w:lang w:val="fr-FR"/>
+        </w:rPr>
+      </w:pPr>
+      <w:r>
+        <w:rPr>
+          <w:lang w:val="fr-FR"/>
+        </w:rPr>
+        <w:t>Affichage des informations</w:t>
+      </w:r>
+    </w:p>
+    <w:p>
+      <w:pPr>
+        <w:pStyle w:val="Paragraphedeliste"/>
+        <w:numPr>
+          <w:ilvl w:val="1"/>
+          <w:numId w:val="20"/>
+        </w:numPr>
+        <w:spacing w:after="240" w:line="276" w:lineRule="auto"/>
+        <w:jc w:val="both"/>
+        <w:rPr>
+          <w:lang w:val="fr-FR"/>
+        </w:rPr>
+      </w:pPr>
+      <w:r>
+        <w:rPr>
+          <w:lang w:val="fr-FR"/>
+        </w:rPr>
+        <w:t>Nom</w:t>
+      </w:r>
+    </w:p>
+    <w:p>
+      <w:pPr>
+        <w:pStyle w:val="Paragraphedeliste"/>
+        <w:numPr>
+          <w:ilvl w:val="1"/>
+          <w:numId w:val="20"/>
+        </w:numPr>
+        <w:spacing w:after="240" w:line="276" w:lineRule="auto"/>
+        <w:jc w:val="both"/>
+        <w:rPr>
+          <w:lang w:val="fr-FR"/>
+        </w:rPr>
+      </w:pPr>
+      <w:r>
+        <w:rPr>
+          <w:lang w:val="fr-FR"/>
+        </w:rPr>
+        <w:t>Date de création</w:t>
+      </w:r>
+    </w:p>
+    <w:p>
+      <w:pPr>
+        <w:pStyle w:val="Paragraphedeliste"/>
+        <w:numPr>
+          <w:ilvl w:val="1"/>
+          <w:numId w:val="20"/>
+        </w:numPr>
+        <w:spacing w:after="240" w:line="276" w:lineRule="auto"/>
+        <w:jc w:val="both"/>
+        <w:rPr>
+          <w:lang w:val="fr-FR"/>
+        </w:rPr>
+      </w:pPr>
+      <w:r>
+        <w:rPr>
+          <w:lang w:val="fr-FR"/>
+        </w:rPr>
+        <w:t>Listes des opérations</w:t>
+      </w:r>
+    </w:p>
+    <w:p>
+      <w:pPr>
+        <w:pStyle w:val="Paragraphedeliste"/>
+        <w:numPr>
+          <w:ilvl w:val="1"/>
+          <w:numId w:val="20"/>
+        </w:numPr>
+        <w:spacing w:after="240" w:line="276" w:lineRule="auto"/>
+        <w:jc w:val="both"/>
+        <w:rPr>
+          <w:lang w:val="fr-FR"/>
+        </w:rPr>
+      </w:pPr>
+      <w:r>
+        <w:rPr>
+          <w:lang w:val="fr-FR"/>
+        </w:rPr>
+        <w:t xml:space="preserve">Modification de la recette si aucun lot ne lui est attribué </w:t>
+      </w:r>
+    </w:p>
+    <w:p>
+      <w:pPr>
+        <w:pStyle w:val="Titre2"/>
+        <w:rPr>
+          <w:lang w:val="fr-FR"/>
+        </w:rPr>
+      </w:pPr>
+      <w:r>
+        <w:rPr>
+          <w:lang w:val="fr-FR"/>
+        </w:rPr>
+        <w:t>Modification d’une recette</w:t>
+      </w:r>
+    </w:p>
+    <w:p>
+      <w:pPr>
+        <w:rPr>
+          <w:lang w:val="fr-FR"/>
+        </w:rPr>
+      </w:pPr>
+      <w:r>
+        <w:rPr>
+          <w:lang w:val="fr-FR"/>
+        </w:rPr>
+        <w:t>Si la recette est attribuée à aucun lot on peut la modifier et la supprime</w:t>
+      </w:r>
+      <w:r>
+        <w:rPr>
+          <w:lang w:val="fr-FR"/>
+        </w:rPr>
+        <w:t>r</w:t>
+      </w:r>
+    </w:p>
+    <w:p>
+      <w:pPr>
+        <w:pStyle w:val="Titre1"/>
         <w:sectPr>
-          <w:headerReference w:type="even" r:id="rId8"/>
-          <w:headerReference w:type="default" r:id="rId9"/>
-          <w:footerReference w:type="even" r:id="rId10"/>
-          <w:footerReference w:type="default" r:id="rId11"/>
-          <w:headerReference w:type="first" r:id="rId12"/>
-          <w:footerReference w:type="first" r:id="rId13"/>
+          <w:headerReference w:type="default" r:id="rId8"/>
+          <w:footerReference w:type="default" r:id="rId9"/>
+          <w:headerReference w:type="first" r:id="rId10"/>
+          <w:footerReference w:type="first" r:id="rId11"/>
           <w:pgSz w:w="11906" w:h="16838"/>
           <w:pgMar w:top="1417" w:right="1417" w:bottom="1417" w:left="1417" w:header="708" w:footer="708" w:gutter="0"/>
           <w:cols w:space="708"/>
@@ -383,9 +994,6 @@
           <w:docGrid w:linePitch="360"/>
         </w:sectPr>
       </w:pPr>
-      <w:r>
-        <w:br w:type="page"/>
-      </w:r>
     </w:p>
     <w:p>
       <w:pPr>
@@ -396,7 +1004,104 @@
         <w:t>Maquette</w:t>
       </w:r>
     </w:p>
-    <w:p/>
+    <w:p>
+      <w:r>
+        <w:rPr>
+          <w:i/>
+          <w:iCs/>
+          <w:lang w:val="fr-FR"/>
+        </w:rPr>
+        <w:drawing>
+          <wp:anchor distT="0" distB="0" distL="114300" distR="114300" simplePos="0" relativeHeight="251659264" behindDoc="1" locked="0" layoutInCell="1" allowOverlap="1" wp14:anchorId="01687918" wp14:editId="281148C4">
+            <wp:simplePos x="0" y="0"/>
+            <wp:positionH relativeFrom="margin">
+              <wp:align>left</wp:align>
+            </wp:positionH>
+            <wp:positionV relativeFrom="paragraph">
+              <wp:posOffset>4445</wp:posOffset>
+            </wp:positionV>
+            <wp:extent cx="8245475" cy="5067300"/>
+            <wp:effectExtent l="0" t="0" r="3175" b="0"/>
+            <wp:wrapTight wrapText="bothSides">
+              <wp:wrapPolygon edited="0">
+                <wp:start x="0" y="0"/>
+                <wp:lineTo x="0" y="21519"/>
+                <wp:lineTo x="21558" y="21519"/>
+                <wp:lineTo x="21558" y="0"/>
+                <wp:lineTo x="0" y="0"/>
+              </wp:wrapPolygon>
+            </wp:wrapTight>
+            <wp:docPr id="1004515866" name="Image 1" descr="Une image contenant texte, capture d’écran, Parallèle, diagramme&#10;&#10;Le contenu généré par l’IA peut être incorrect."/>
+            <wp:cNvGraphicFramePr>
+              <a:graphicFrameLocks xmlns:a="http://schemas.openxmlformats.org/drawingml/2006/main" noChangeAspect="1"/>
+            </wp:cNvGraphicFramePr>
+            <a:graphic xmlns:a="http://schemas.openxmlformats.org/drawingml/2006/main">
+              <a:graphicData uri="http://schemas.openxmlformats.org/drawingml/2006/picture">
+                <pic:pic xmlns:pic="http://schemas.openxmlformats.org/drawingml/2006/picture">
+                  <pic:nvPicPr>
+                    <pic:cNvPr id="1004515866" name="Image 1" descr="Une image contenant texte, capture d’écran, Parallèle, diagramme&#10;&#10;Le contenu généré par l’IA peut être incorrect."/>
+                    <pic:cNvPicPr/>
+                  </pic:nvPicPr>
+                  <pic:blipFill>
+                    <a:blip r:embed="rId12">
+                      <a:extLst>
+                        <a:ext uri="{28A0092B-C50C-407E-A947-70E740481C1C}">
+                          <a14:useLocalDpi xmlns:a14="http://schemas.microsoft.com/office/drawing/2010/main" val="0"/>
+                        </a:ext>
+                      </a:extLst>
+                    </a:blip>
+                    <a:stretch>
+                      <a:fillRect/>
+                    </a:stretch>
+                  </pic:blipFill>
+                  <pic:spPr>
+                    <a:xfrm>
+                      <a:off x="0" y="0"/>
+                      <a:ext cx="8245475" cy="5067300"/>
+                    </a:xfrm>
+                    <a:prstGeom prst="rect">
+                      <a:avLst/>
+                    </a:prstGeom>
+                  </pic:spPr>
+                </pic:pic>
+              </a:graphicData>
+            </a:graphic>
+            <wp14:sizeRelH relativeFrom="margin">
+              <wp14:pctWidth>0</wp14:pctWidth>
+            </wp14:sizeRelH>
+            <wp14:sizeRelV relativeFrom="margin">
+              <wp14:pctHeight>0</wp14:pctHeight>
+            </wp14:sizeRelV>
+          </wp:anchor>
+        </w:drawing>
+      </w:r>
+    </w:p>
+    <w:p>
+      <w:pPr>
+        <w:tabs>
+          <w:tab w:val="right" w:pos="12900"/>
+        </w:tabs>
+        <w:rPr>
+          <w:i/>
+          <w:iCs/>
+          <w:lang w:val="fr-FR"/>
+        </w:rPr>
+      </w:pPr>
+      <w:r>
+        <w:tab/>
+      </w:r>
+      <w:hyperlink r:id="rId13" w:history="1">
+        <w:r>
+          <w:rPr>
+            <w:rStyle w:val="Lienhypertexte"/>
+            <w:i/>
+            <w:iCs/>
+            <w:lang w:val="fr-FR"/>
+          </w:rPr>
+          <w:t>Maquette interactive</w:t>
+        </w:r>
+      </w:hyperlink>
+    </w:p>
     <w:p>
       <w:pPr>
         <w:rPr>
@@ -410,9 +1115,6 @@
           <w:docGrid w:linePitch="360"/>
         </w:sectPr>
       </w:pPr>
-      <w:r>
-        <w:br w:type="page"/>
-      </w:r>
     </w:p>
     <w:p>
       <w:pPr>
@@ -521,10 +1223,7 @@
         <w:jc w:val="both"/>
       </w:pPr>
       <w:r>
-        <w:t>Lucas Domon</w:t>
-      </w:r>
-      <w:r>
-        <w:t> :</w:t>
+        <w:t>Lucas Domon :</w:t>
       </w:r>
     </w:p>
     <w:p>
@@ -588,16 +1287,6 @@
 </file>
 
 <file path=word/footer1.xml><?xml version="1.0" encoding="utf-8"?>
-<w:ftr xmlns:wpc="http://schemas.microsoft.com/office/word/2010/wordprocessingCanvas" xmlns:cx="http://schemas.microsoft.com/office/drawing/2014/chartex" xmlns:cx1="http://schemas.microsoft.com/office/drawing/2015/9/8/chartex" xmlns:cx2="http://schemas.microsoft.com/office/drawing/2015/10/21/chartex" xmlns:cx3="http://schemas.microsoft.com/office/drawing/2016/5/9/chartex" xmlns:cx4="http://schemas.microsoft.com/office/drawing/2016/5/10/chartex" xmlns:cx5="http://schemas.microsoft.com/office/drawing/2016/5/11/chartex" xmlns:cx6="http://schemas.microsoft.com/office/drawing/2016/5/12/chartex" xmlns:cx7="http://schemas.microsoft.com/office/drawing/2016/5/13/chartex" xmlns:cx8="http://schemas.microsoft.com/office/drawing/2016/5/14/chartex" xmlns:mc="http://schemas.openxmlformats.org/markup-compatibility/2006" xmlns:aink="http://schemas.microsoft.com/office/drawing/2016/ink" xmlns:am3d="http://schemas.microsoft.com/office/drawing/2017/model3d" xmlns:o="urn:schemas-microsoft-com:office:office" xmlns:oel="http://schemas.microsoft.com/office/2019/extlst" xmlns:r="http://schemas.openxmlformats.org/officeDocument/2006/relationships" xmlns:m="http://schemas.openxmlformats.org/officeDocument/2006/math" xmlns:v="urn:schemas-microsoft-com:vml" xmlns:wp14="http://schemas.microsoft.com/office/word/2010/wordprocessingDrawing" xmlns:wp="http://schemas.openxmlformats.org/drawingml/2006/wordprocessingDrawing" xmlns:w10="urn:schemas-microsoft-com:office:word" xmlns:w="http://schemas.openxmlformats.org/wordprocessingml/2006/main" xmlns:w14="http://schemas.microsoft.com/office/word/2010/wordml" xmlns:w15="http://schemas.microsoft.com/office/word/2012/wordml" xmlns:w16cex="http://schemas.microsoft.com/office/word/2018/wordml/cex" xmlns:w16cid="http://schemas.microsoft.com/office/word/2016/wordml/cid" xmlns:w16="http://schemas.microsoft.com/office/word/2018/wordml" xmlns:w16du="http://schemas.microsoft.com/office/word/2023/wordml/word16du" xmlns:w16sdtdh="http://schemas.microsoft.com/office/word/2020/wordml/sdtdatahash" xmlns:w16sdtfl="http://schemas.microsoft.com/office/word/2024/wordml/sdtformatlock" xmlns:w16se="http://schemas.microsoft.com/office/word/2015/wordml/symex" xmlns:wpg="http://schemas.microsoft.com/office/word/2010/wordprocessingGroup" xmlns:wpi="http://schemas.microsoft.com/office/word/2010/wordprocessingInk" xmlns:wne="http://schemas.microsoft.com/office/word/2006/wordml" xmlns:wps="http://schemas.microsoft.com/office/word/2010/wordprocessingShape" mc:Ignorable="w14 w15 w16se w16cid w16 w16cex w16sdtdh w16sdtfl w16du wp14">
-  <w:p>
-    <w:pPr>
-      <w:pStyle w:val="Pieddepage"/>
-    </w:pPr>
-  </w:p>
-</w:ftr>
-</file>
-
-<file path=word/footer2.xml><?xml version="1.0" encoding="utf-8"?>
 <w:ftr xmlns:wpc="http://schemas.microsoft.com/office/word/2010/wordprocessingCanvas" xmlns:cx="http://schemas.microsoft.com/office/drawing/2014/chartex" xmlns:cx1="http://schemas.microsoft.com/office/drawing/2015/9/8/chartex" xmlns:cx2="http://schemas.microsoft.com/office/drawing/2015/10/21/chartex" xmlns:cx3="http://schemas.microsoft.com/office/drawing/2016/5/9/chartex" xmlns:cx4="http://schemas.microsoft.com/office/drawing/2016/5/10/chartex" xmlns:cx5="http://schemas.microsoft.com/office/drawing/2016/5/11/chartex" xmlns:cx6="http://schemas.microsoft.com/office/drawing/2016/5/12/chartex" xmlns:cx7="http://schemas.microsoft.com/office/drawing/2016/5/13/chartex" xmlns:cx8="http://schemas.microsoft.com/office/drawing/2016/5/14/chartex" xmlns:mc="http://schemas.openxmlformats.org/markup-compatibility/2006" xmlns:aink="http://schemas.microsoft.com/office/drawing/2016/ink" xmlns:am3d="http://schemas.microsoft.com/office/drawing/2017/model3d" xmlns:o="urn:schemas-microsoft-com:office:office" xmlns:oel="http://schemas.microsoft.com/office/2019/extlst" xmlns:r="http://schemas.openxmlformats.org/officeDocument/2006/relationships" xmlns:m="http://schemas.openxmlformats.org/officeDocument/2006/math" xmlns:v="urn:schemas-microsoft-com:vml" xmlns:wp14="http://schemas.microsoft.com/office/word/2010/wordprocessingDrawing" xmlns:wp="http://schemas.openxmlformats.org/drawingml/2006/wordprocessingDrawing" xmlns:w10="urn:schemas-microsoft-com:office:word" xmlns:w="http://schemas.openxmlformats.org/wordprocessingml/2006/main" xmlns:w14="http://schemas.microsoft.com/office/word/2010/wordml" xmlns:w15="http://schemas.microsoft.com/office/word/2012/wordml" xmlns:w16cex="http://schemas.microsoft.com/office/word/2018/wordml/cex" xmlns:w16cid="http://schemas.microsoft.com/office/word/2016/wordml/cid" xmlns:w16="http://schemas.microsoft.com/office/word/2018/wordml" xmlns:w16du="http://schemas.microsoft.com/office/word/2023/wordml/word16du" xmlns:w16sdtdh="http://schemas.microsoft.com/office/word/2020/wordml/sdtdatahash" xmlns:w16sdtfl="http://schemas.microsoft.com/office/word/2024/wordml/sdtformatlock" xmlns:w16se="http://schemas.microsoft.com/office/word/2015/wordml/symex" xmlns:wpg="http://schemas.microsoft.com/office/word/2010/wordprocessingGroup" xmlns:wpi="http://schemas.microsoft.com/office/word/2010/wordprocessingInk" xmlns:wne="http://schemas.microsoft.com/office/word/2006/wordml" xmlns:wps="http://schemas.microsoft.com/office/word/2010/wordprocessingShape" mc:Ignorable="w14 w15 w16se w16cid w16 w16cex w16sdtdh w16sdtfl w16du wp14">
   <w:p>
     <w:pPr>
@@ -637,7 +1326,7 @@
 </w:ftr>
 </file>
 
-<file path=word/footer3.xml><?xml version="1.0" encoding="utf-8"?>
+<file path=word/footer2.xml><?xml version="1.0" encoding="utf-8"?>
 <w:ftr xmlns:wpc="http://schemas.microsoft.com/office/word/2010/wordprocessingCanvas" xmlns:cx="http://schemas.microsoft.com/office/drawing/2014/chartex" xmlns:cx1="http://schemas.microsoft.com/office/drawing/2015/9/8/chartex" xmlns:cx2="http://schemas.microsoft.com/office/drawing/2015/10/21/chartex" xmlns:cx3="http://schemas.microsoft.com/office/drawing/2016/5/9/chartex" xmlns:cx4="http://schemas.microsoft.com/office/drawing/2016/5/10/chartex" xmlns:cx5="http://schemas.microsoft.com/office/drawing/2016/5/11/chartex" xmlns:cx6="http://schemas.microsoft.com/office/drawing/2016/5/12/chartex" xmlns:cx7="http://schemas.microsoft.com/office/drawing/2016/5/13/chartex" xmlns:cx8="http://schemas.microsoft.com/office/drawing/2016/5/14/chartex" xmlns:mc="http://schemas.openxmlformats.org/markup-compatibility/2006" xmlns:aink="http://schemas.microsoft.com/office/drawing/2016/ink" xmlns:am3d="http://schemas.microsoft.com/office/drawing/2017/model3d" xmlns:o="urn:schemas-microsoft-com:office:office" xmlns:oel="http://schemas.microsoft.com/office/2019/extlst" xmlns:r="http://schemas.openxmlformats.org/officeDocument/2006/relationships" xmlns:m="http://schemas.openxmlformats.org/officeDocument/2006/math" xmlns:v="urn:schemas-microsoft-com:vml" xmlns:wp14="http://schemas.microsoft.com/office/word/2010/wordprocessingDrawing" xmlns:wp="http://schemas.openxmlformats.org/drawingml/2006/wordprocessingDrawing" xmlns:w10="urn:schemas-microsoft-com:office:word" xmlns:w="http://schemas.openxmlformats.org/wordprocessingml/2006/main" xmlns:w14="http://schemas.microsoft.com/office/word/2010/wordml" xmlns:w15="http://schemas.microsoft.com/office/word/2012/wordml" xmlns:w16cex="http://schemas.microsoft.com/office/word/2018/wordml/cex" xmlns:w16cid="http://schemas.microsoft.com/office/word/2016/wordml/cid" xmlns:w16="http://schemas.microsoft.com/office/word/2018/wordml" xmlns:w16du="http://schemas.microsoft.com/office/word/2023/wordml/word16du" xmlns:w16sdtdh="http://schemas.microsoft.com/office/word/2020/wordml/sdtdatahash" xmlns:w16sdtfl="http://schemas.microsoft.com/office/word/2024/wordml/sdtformatlock" xmlns:w16se="http://schemas.microsoft.com/office/word/2015/wordml/symex" xmlns:wpg="http://schemas.microsoft.com/office/word/2010/wordprocessingGroup" xmlns:wpi="http://schemas.microsoft.com/office/word/2010/wordprocessingInk" xmlns:wne="http://schemas.microsoft.com/office/word/2006/wordml" xmlns:wps="http://schemas.microsoft.com/office/word/2010/wordprocessingShape" mc:Ignorable="w14 w15 w16se w16cid w16 w16cex w16sdtdh w16sdtfl w16du wp14">
   <w:sdt>
     <w:sdtPr>
@@ -647,6 +1336,7 @@
         <w:docPartUnique/>
       </w:docPartObj>
     </w:sdtPr>
+    <w:sdtEndPr/>
     <w:sdtContent>
       <w:p>
         <w:pPr>
@@ -711,16 +1401,6 @@
 </file>
 
 <file path=word/header1.xml><?xml version="1.0" encoding="utf-8"?>
-<w:hdr xmlns:wpc="http://schemas.microsoft.com/office/word/2010/wordprocessingCanvas" xmlns:cx="http://schemas.microsoft.com/office/drawing/2014/chartex" xmlns:cx1="http://schemas.microsoft.com/office/drawing/2015/9/8/chartex" xmlns:cx2="http://schemas.microsoft.com/office/drawing/2015/10/21/chartex" xmlns:cx3="http://schemas.microsoft.com/office/drawing/2016/5/9/chartex" xmlns:cx4="http://schemas.microsoft.com/office/drawing/2016/5/10/chartex" xmlns:cx5="http://schemas.microsoft.com/office/drawing/2016/5/11/chartex" xmlns:cx6="http://schemas.microsoft.com/office/drawing/2016/5/12/chartex" xmlns:cx7="http://schemas.microsoft.com/office/drawing/2016/5/13/chartex" xmlns:cx8="http://schemas.microsoft.com/office/drawing/2016/5/14/chartex" xmlns:mc="http://schemas.openxmlformats.org/markup-compatibility/2006" xmlns:aink="http://schemas.microsoft.com/office/drawing/2016/ink" xmlns:am3d="http://schemas.microsoft.com/office/drawing/2017/model3d" xmlns:o="urn:schemas-microsoft-com:office:office" xmlns:oel="http://schemas.microsoft.com/office/2019/extlst" xmlns:r="http://schemas.openxmlformats.org/officeDocument/2006/relationships" xmlns:m="http://schemas.openxmlformats.org/officeDocument/2006/math" xmlns:v="urn:schemas-microsoft-com:vml" xmlns:wp14="http://schemas.microsoft.com/office/word/2010/wordprocessingDrawing" xmlns:wp="http://schemas.openxmlformats.org/drawingml/2006/wordprocessingDrawing" xmlns:w10="urn:schemas-microsoft-com:office:word" xmlns:w="http://schemas.openxmlformats.org/wordprocessingml/2006/main" xmlns:w14="http://schemas.microsoft.com/office/word/2010/wordml" xmlns:w15="http://schemas.microsoft.com/office/word/2012/wordml" xmlns:w16cex="http://schemas.microsoft.com/office/word/2018/wordml/cex" xmlns:w16cid="http://schemas.microsoft.com/office/word/2016/wordml/cid" xmlns:w16="http://schemas.microsoft.com/office/word/2018/wordml" xmlns:w16du="http://schemas.microsoft.com/office/word/2023/wordml/word16du" xmlns:w16sdtdh="http://schemas.microsoft.com/office/word/2020/wordml/sdtdatahash" xmlns:w16sdtfl="http://schemas.microsoft.com/office/word/2024/wordml/sdtformatlock" xmlns:w16se="http://schemas.microsoft.com/office/word/2015/wordml/symex" xmlns:wpg="http://schemas.microsoft.com/office/word/2010/wordprocessingGroup" xmlns:wpi="http://schemas.microsoft.com/office/word/2010/wordprocessingInk" xmlns:wne="http://schemas.microsoft.com/office/word/2006/wordml" xmlns:wps="http://schemas.microsoft.com/office/word/2010/wordprocessingShape" mc:Ignorable="w14 w15 w16se w16cid w16 w16cex w16sdtdh w16sdtfl w16du wp14">
-  <w:p>
-    <w:pPr>
-      <w:pStyle w:val="En-tte"/>
-    </w:pPr>
-  </w:p>
-</w:hdr>
-</file>
-
-<file path=word/header2.xml><?xml version="1.0" encoding="utf-8"?>
 <w:hdr xmlns:wpc="http://schemas.microsoft.com/office/word/2010/wordprocessingCanvas" xmlns:cx="http://schemas.microsoft.com/office/drawing/2014/chartex" xmlns:cx1="http://schemas.microsoft.com/office/drawing/2015/9/8/chartex" xmlns:cx2="http://schemas.microsoft.com/office/drawing/2015/10/21/chartex" xmlns:cx3="http://schemas.microsoft.com/office/drawing/2016/5/9/chartex" xmlns:cx4="http://schemas.microsoft.com/office/drawing/2016/5/10/chartex" xmlns:cx5="http://schemas.microsoft.com/office/drawing/2016/5/11/chartex" xmlns:cx6="http://schemas.microsoft.com/office/drawing/2016/5/12/chartex" xmlns:cx7="http://schemas.microsoft.com/office/drawing/2016/5/13/chartex" xmlns:cx8="http://schemas.microsoft.com/office/drawing/2016/5/14/chartex" xmlns:mc="http://schemas.openxmlformats.org/markup-compatibility/2006" xmlns:aink="http://schemas.microsoft.com/office/drawing/2016/ink" xmlns:am3d="http://schemas.microsoft.com/office/drawing/2017/model3d" xmlns:o="urn:schemas-microsoft-com:office:office" xmlns:oel="http://schemas.microsoft.com/office/2019/extlst" xmlns:r="http://schemas.openxmlformats.org/officeDocument/2006/relationships" xmlns:m="http://schemas.openxmlformats.org/officeDocument/2006/math" xmlns:v="urn:schemas-microsoft-com:vml" xmlns:wp14="http://schemas.microsoft.com/office/word/2010/wordprocessingDrawing" xmlns:wp="http://schemas.openxmlformats.org/drawingml/2006/wordprocessingDrawing" xmlns:w10="urn:schemas-microsoft-com:office:word" xmlns:w="http://schemas.openxmlformats.org/wordprocessingml/2006/main" xmlns:w14="http://schemas.microsoft.com/office/word/2010/wordml" xmlns:w15="http://schemas.microsoft.com/office/word/2012/wordml" xmlns:w16cex="http://schemas.microsoft.com/office/word/2018/wordml/cex" xmlns:w16cid="http://schemas.microsoft.com/office/word/2016/wordml/cid" xmlns:w16="http://schemas.microsoft.com/office/word/2018/wordml" xmlns:w16du="http://schemas.microsoft.com/office/word/2023/wordml/word16du" xmlns:w16sdtdh="http://schemas.microsoft.com/office/word/2020/wordml/sdtdatahash" xmlns:w16sdtfl="http://schemas.microsoft.com/office/word/2024/wordml/sdtformatlock" xmlns:w16se="http://schemas.microsoft.com/office/word/2015/wordml/symex" xmlns:wpg="http://schemas.microsoft.com/office/word/2010/wordprocessingGroup" xmlns:wpi="http://schemas.microsoft.com/office/word/2010/wordprocessingInk" xmlns:wne="http://schemas.microsoft.com/office/word/2006/wordml" xmlns:wps="http://schemas.microsoft.com/office/word/2010/wordprocessingShape" mc:Ignorable="w14 w15 w16se w16cid w16 w16cex w16sdtdh w16sdtfl w16du wp14">
   <w:p>
     <w:pPr>
@@ -824,7 +1504,7 @@
 </w:hdr>
 </file>
 
-<file path=word/header3.xml><?xml version="1.0" encoding="utf-8"?>
+<file path=word/header2.xml><?xml version="1.0" encoding="utf-8"?>
 <w:hdr xmlns:wpc="http://schemas.microsoft.com/office/word/2010/wordprocessingCanvas" xmlns:cx="http://schemas.microsoft.com/office/drawing/2014/chartex" xmlns:cx1="http://schemas.microsoft.com/office/drawing/2015/9/8/chartex" xmlns:cx2="http://schemas.microsoft.com/office/drawing/2015/10/21/chartex" xmlns:cx3="http://schemas.microsoft.com/office/drawing/2016/5/9/chartex" xmlns:cx4="http://schemas.microsoft.com/office/drawing/2016/5/10/chartex" xmlns:cx5="http://schemas.microsoft.com/office/drawing/2016/5/11/chartex" xmlns:cx6="http://schemas.microsoft.com/office/drawing/2016/5/12/chartex" xmlns:cx7="http://schemas.microsoft.com/office/drawing/2016/5/13/chartex" xmlns:cx8="http://schemas.microsoft.com/office/drawing/2016/5/14/chartex" xmlns:mc="http://schemas.openxmlformats.org/markup-compatibility/2006" xmlns:aink="http://schemas.microsoft.com/office/drawing/2016/ink" xmlns:am3d="http://schemas.microsoft.com/office/drawing/2017/model3d" xmlns:o="urn:schemas-microsoft-com:office:office" xmlns:oel="http://schemas.microsoft.com/office/2019/extlst" xmlns:r="http://schemas.openxmlformats.org/officeDocument/2006/relationships" xmlns:m="http://schemas.openxmlformats.org/officeDocument/2006/math" xmlns:v="urn:schemas-microsoft-com:vml" xmlns:wp14="http://schemas.microsoft.com/office/word/2010/wordprocessingDrawing" xmlns:wp="http://schemas.openxmlformats.org/drawingml/2006/wordprocessingDrawing" xmlns:w10="urn:schemas-microsoft-com:office:word" xmlns:w="http://schemas.openxmlformats.org/wordprocessingml/2006/main" xmlns:w14="http://schemas.microsoft.com/office/word/2010/wordml" xmlns:w15="http://schemas.microsoft.com/office/word/2012/wordml" xmlns:w16cex="http://schemas.microsoft.com/office/word/2018/wordml/cex" xmlns:w16cid="http://schemas.microsoft.com/office/word/2016/wordml/cid" xmlns:w16="http://schemas.microsoft.com/office/word/2018/wordml" xmlns:w16du="http://schemas.microsoft.com/office/word/2023/wordml/word16du" xmlns:w16sdtdh="http://schemas.microsoft.com/office/word/2020/wordml/sdtdatahash" xmlns:w16sdtfl="http://schemas.microsoft.com/office/word/2024/wordml/sdtformatlock" xmlns:w16se="http://schemas.microsoft.com/office/word/2015/wordml/symex" xmlns:wpg="http://schemas.microsoft.com/office/word/2010/wordprocessingGroup" xmlns:wpi="http://schemas.microsoft.com/office/word/2010/wordprocessingInk" xmlns:wne="http://schemas.microsoft.com/office/word/2006/wordml" xmlns:wps="http://schemas.microsoft.com/office/word/2010/wordprocessingShape" mc:Ignorable="w14 w15 w16se w16cid w16 w16cex w16sdtdh w16sdtfl w16du wp14">
   <w:p>
     <w:pPr>
@@ -1505,6 +2185,119 @@
     </w:lvl>
   </w:abstractNum>
   <w:abstractNum w:abstractNumId="5" w15:restartNumberingAfterBreak="0">
+    <w:nsid w:val="41DA11C1"/>
+    <w:multiLevelType w:val="hybridMultilevel"/>
+    <w:tmpl w:val="C70223C8"/>
+    <w:lvl w:ilvl="0" w:tplc="83946ECA">
+      <w:start w:val="1"/>
+      <w:numFmt w:val="bullet"/>
+      <w:lvlText w:val="-"/>
+      <w:lvlJc w:val="left"/>
+      <w:pPr>
+        <w:ind w:left="473" w:hanging="360"/>
+      </w:pPr>
+      <w:rPr>
+        <w:rFonts w:ascii="Arial" w:eastAsia="Batang" w:hAnsi="Arial" w:cs="Arial" w:hint="default"/>
+      </w:rPr>
+    </w:lvl>
+    <w:lvl w:ilvl="1" w:tplc="100C0003">
+      <w:start w:val="1"/>
+      <w:numFmt w:val="bullet"/>
+      <w:lvlText w:val="o"/>
+      <w:lvlJc w:val="left"/>
+      <w:pPr>
+        <w:ind w:left="1193" w:hanging="360"/>
+      </w:pPr>
+      <w:rPr>
+        <w:rFonts w:ascii="Courier New" w:hAnsi="Courier New" w:cs="Courier New" w:hint="default"/>
+      </w:rPr>
+    </w:lvl>
+    <w:lvl w:ilvl="2" w:tplc="100C0005">
+      <w:start w:val="1"/>
+      <w:numFmt w:val="bullet"/>
+      <w:lvlText w:val=""/>
+      <w:lvlJc w:val="left"/>
+      <w:pPr>
+        <w:ind w:left="1913" w:hanging="360"/>
+      </w:pPr>
+      <w:rPr>
+        <w:rFonts w:ascii="Wingdings" w:hAnsi="Wingdings" w:hint="default"/>
+      </w:rPr>
+    </w:lvl>
+    <w:lvl w:ilvl="3" w:tplc="100C0001">
+      <w:start w:val="1"/>
+      <w:numFmt w:val="bullet"/>
+      <w:lvlText w:val=""/>
+      <w:lvlJc w:val="left"/>
+      <w:pPr>
+        <w:ind w:left="2633" w:hanging="360"/>
+      </w:pPr>
+      <w:rPr>
+        <w:rFonts w:ascii="Symbol" w:hAnsi="Symbol" w:hint="default"/>
+      </w:rPr>
+    </w:lvl>
+    <w:lvl w:ilvl="4" w:tplc="100C0003" w:tentative="1">
+      <w:start w:val="1"/>
+      <w:numFmt w:val="bullet"/>
+      <w:lvlText w:val="o"/>
+      <w:lvlJc w:val="left"/>
+      <w:pPr>
+        <w:ind w:left="3353" w:hanging="360"/>
+      </w:pPr>
+      <w:rPr>
+        <w:rFonts w:ascii="Courier New" w:hAnsi="Courier New" w:cs="Courier New" w:hint="default"/>
+      </w:rPr>
+    </w:lvl>
+    <w:lvl w:ilvl="5" w:tplc="100C0005" w:tentative="1">
+      <w:start w:val="1"/>
+      <w:numFmt w:val="bullet"/>
+      <w:lvlText w:val=""/>
+      <w:lvlJc w:val="left"/>
+      <w:pPr>
+        <w:ind w:left="4073" w:hanging="360"/>
+      </w:pPr>
+      <w:rPr>
+        <w:rFonts w:ascii="Wingdings" w:hAnsi="Wingdings" w:hint="default"/>
+      </w:rPr>
+    </w:lvl>
+    <w:lvl w:ilvl="6" w:tplc="100C0001" w:tentative="1">
+      <w:start w:val="1"/>
+      <w:numFmt w:val="bullet"/>
+      <w:lvlText w:val=""/>
+      <w:lvlJc w:val="left"/>
+      <w:pPr>
+        <w:ind w:left="4793" w:hanging="360"/>
+      </w:pPr>
+      <w:rPr>
+        <w:rFonts w:ascii="Symbol" w:hAnsi="Symbol" w:hint="default"/>
+      </w:rPr>
+    </w:lvl>
+    <w:lvl w:ilvl="7" w:tplc="100C0003" w:tentative="1">
+      <w:start w:val="1"/>
+      <w:numFmt w:val="bullet"/>
+      <w:lvlText w:val="o"/>
+      <w:lvlJc w:val="left"/>
+      <w:pPr>
+        <w:ind w:left="5513" w:hanging="360"/>
+      </w:pPr>
+      <w:rPr>
+        <w:rFonts w:ascii="Courier New" w:hAnsi="Courier New" w:cs="Courier New" w:hint="default"/>
+      </w:rPr>
+    </w:lvl>
+    <w:lvl w:ilvl="8" w:tplc="100C0005" w:tentative="1">
+      <w:start w:val="1"/>
+      <w:numFmt w:val="bullet"/>
+      <w:lvlText w:val=""/>
+      <w:lvlJc w:val="left"/>
+      <w:pPr>
+        <w:ind w:left="6233" w:hanging="360"/>
+      </w:pPr>
+      <w:rPr>
+        <w:rFonts w:ascii="Wingdings" w:hAnsi="Wingdings" w:hint="default"/>
+      </w:rPr>
+    </w:lvl>
+  </w:abstractNum>
+  <w:abstractNum w:abstractNumId="6" w15:restartNumberingAfterBreak="0">
     <w:nsid w:val="49336675"/>
     <w:multiLevelType w:val="hybridMultilevel"/>
     <w:tmpl w:val="D2B40334"/>
@@ -1616,7 +2409,7 @@
       </w:rPr>
     </w:lvl>
   </w:abstractNum>
-  <w:abstractNum w:abstractNumId="6" w15:restartNumberingAfterBreak="0">
+  <w:abstractNum w:abstractNumId="7" w15:restartNumberingAfterBreak="0">
     <w:nsid w:val="4E6A6E86"/>
     <w:multiLevelType w:val="hybridMultilevel"/>
     <w:tmpl w:val="ADDEBB94"/>
@@ -1728,7 +2521,7 @@
       </w:rPr>
     </w:lvl>
   </w:abstractNum>
-  <w:abstractNum w:abstractNumId="7" w15:restartNumberingAfterBreak="0">
+  <w:abstractNum w:abstractNumId="8" w15:restartNumberingAfterBreak="0">
     <w:nsid w:val="54440727"/>
     <w:multiLevelType w:val="hybridMultilevel"/>
     <w:tmpl w:val="7526CB36"/>
@@ -1840,7 +2633,7 @@
       </w:rPr>
     </w:lvl>
   </w:abstractNum>
-  <w:abstractNum w:abstractNumId="8" w15:restartNumberingAfterBreak="0">
+  <w:abstractNum w:abstractNumId="9" w15:restartNumberingAfterBreak="0">
     <w:nsid w:val="5D281005"/>
     <w:multiLevelType w:val="hybridMultilevel"/>
     <w:tmpl w:val="BC466A30"/>
@@ -1952,7 +2745,7 @@
       </w:rPr>
     </w:lvl>
   </w:abstractNum>
-  <w:abstractNum w:abstractNumId="9" w15:restartNumberingAfterBreak="0">
+  <w:abstractNum w:abstractNumId="10" w15:restartNumberingAfterBreak="0">
     <w:nsid w:val="5E762299"/>
     <w:multiLevelType w:val="hybridMultilevel"/>
     <w:tmpl w:val="02DCEB02"/>
@@ -2064,7 +2857,7 @@
       </w:rPr>
     </w:lvl>
   </w:abstractNum>
-  <w:abstractNum w:abstractNumId="10" w15:restartNumberingAfterBreak="0">
+  <w:abstractNum w:abstractNumId="11" w15:restartNumberingAfterBreak="0">
     <w:nsid w:val="60427CF6"/>
     <w:multiLevelType w:val="hybridMultilevel"/>
     <w:tmpl w:val="B1E2A044"/>
@@ -2176,7 +2969,7 @@
       </w:rPr>
     </w:lvl>
   </w:abstractNum>
-  <w:abstractNum w:abstractNumId="11" w15:restartNumberingAfterBreak="0">
+  <w:abstractNum w:abstractNumId="12" w15:restartNumberingAfterBreak="0">
     <w:nsid w:val="61030823"/>
     <w:multiLevelType w:val="hybridMultilevel"/>
     <w:tmpl w:val="C32E660E"/>
@@ -2288,7 +3081,7 @@
       </w:rPr>
     </w:lvl>
   </w:abstractNum>
-  <w:abstractNum w:abstractNumId="12" w15:restartNumberingAfterBreak="0">
+  <w:abstractNum w:abstractNumId="13" w15:restartNumberingAfterBreak="0">
     <w:nsid w:val="63E230D4"/>
     <w:multiLevelType w:val="hybridMultilevel"/>
     <w:tmpl w:val="D8B05D86"/>
@@ -2401,7 +3194,7 @@
       </w:rPr>
     </w:lvl>
   </w:abstractNum>
-  <w:abstractNum w:abstractNumId="13" w15:restartNumberingAfterBreak="0">
+  <w:abstractNum w:abstractNumId="14" w15:restartNumberingAfterBreak="0">
     <w:nsid w:val="65757DDA"/>
     <w:multiLevelType w:val="hybridMultilevel"/>
     <w:tmpl w:val="E7320428"/>
@@ -2514,7 +3307,7 @@
       </w:rPr>
     </w:lvl>
   </w:abstractNum>
-  <w:abstractNum w:abstractNumId="14" w15:restartNumberingAfterBreak="0">
+  <w:abstractNum w:abstractNumId="15" w15:restartNumberingAfterBreak="0">
     <w:nsid w:val="66FC0F29"/>
     <w:multiLevelType w:val="hybridMultilevel"/>
     <w:tmpl w:val="2138BC18"/>
@@ -2626,7 +3419,7 @@
       </w:rPr>
     </w:lvl>
   </w:abstractNum>
-  <w:abstractNum w:abstractNumId="15" w15:restartNumberingAfterBreak="0">
+  <w:abstractNum w:abstractNumId="16" w15:restartNumberingAfterBreak="0">
     <w:nsid w:val="6AB73F9E"/>
     <w:multiLevelType w:val="hybridMultilevel"/>
     <w:tmpl w:val="3640947E"/>
@@ -2738,7 +3531,7 @@
       </w:rPr>
     </w:lvl>
   </w:abstractNum>
-  <w:abstractNum w:abstractNumId="16" w15:restartNumberingAfterBreak="0">
+  <w:abstractNum w:abstractNumId="17" w15:restartNumberingAfterBreak="0">
     <w:nsid w:val="710E7009"/>
     <w:multiLevelType w:val="hybridMultilevel"/>
     <w:tmpl w:val="94CE23B6"/>
@@ -2850,7 +3643,7 @@
       </w:rPr>
     </w:lvl>
   </w:abstractNum>
-  <w:abstractNum w:abstractNumId="17" w15:restartNumberingAfterBreak="0">
+  <w:abstractNum w:abstractNumId="18" w15:restartNumberingAfterBreak="0">
     <w:nsid w:val="7506297D"/>
     <w:multiLevelType w:val="hybridMultilevel"/>
     <w:tmpl w:val="ABD45720"/>
@@ -2963,7 +3756,7 @@
       </w:rPr>
     </w:lvl>
   </w:abstractNum>
-  <w:abstractNum w:abstractNumId="18" w15:restartNumberingAfterBreak="0">
+  <w:abstractNum w:abstractNumId="19" w15:restartNumberingAfterBreak="0">
     <w:nsid w:val="7ECF19A7"/>
     <w:multiLevelType w:val="hybridMultilevel"/>
     <w:tmpl w:val="AB3A3DD4"/>
@@ -3082,55 +3875,58 @@
     <w:abstractNumId w:val="4"/>
   </w:num>
   <w:num w:numId="3" w16cid:durableId="2060977651">
-    <w:abstractNumId w:val="16"/>
+    <w:abstractNumId w:val="17"/>
   </w:num>
   <w:num w:numId="4" w16cid:durableId="1093933090">
-    <w:abstractNumId w:val="18"/>
+    <w:abstractNumId w:val="19"/>
   </w:num>
   <w:num w:numId="5" w16cid:durableId="566503261">
-    <w:abstractNumId w:val="5"/>
+    <w:abstractNumId w:val="6"/>
   </w:num>
   <w:num w:numId="6" w16cid:durableId="1977712200">
-    <w:abstractNumId w:val="12"/>
+    <w:abstractNumId w:val="13"/>
   </w:num>
   <w:num w:numId="7" w16cid:durableId="1100225189">
-    <w:abstractNumId w:val="9"/>
+    <w:abstractNumId w:val="10"/>
   </w:num>
   <w:num w:numId="8" w16cid:durableId="407776492">
-    <w:abstractNumId w:val="14"/>
+    <w:abstractNumId w:val="15"/>
   </w:num>
   <w:num w:numId="9" w16cid:durableId="1037200639">
-    <w:abstractNumId w:val="6"/>
+    <w:abstractNumId w:val="7"/>
   </w:num>
   <w:num w:numId="10" w16cid:durableId="901675363">
     <w:abstractNumId w:val="3"/>
   </w:num>
   <w:num w:numId="11" w16cid:durableId="1957372562">
-    <w:abstractNumId w:val="17"/>
+    <w:abstractNumId w:val="18"/>
   </w:num>
   <w:num w:numId="12" w16cid:durableId="1320773089">
-    <w:abstractNumId w:val="7"/>
+    <w:abstractNumId w:val="8"/>
   </w:num>
   <w:num w:numId="13" w16cid:durableId="720905850">
-    <w:abstractNumId w:val="8"/>
+    <w:abstractNumId w:val="9"/>
   </w:num>
   <w:num w:numId="14" w16cid:durableId="655912057">
-    <w:abstractNumId w:val="15"/>
+    <w:abstractNumId w:val="16"/>
   </w:num>
   <w:num w:numId="15" w16cid:durableId="950160926">
     <w:abstractNumId w:val="0"/>
   </w:num>
   <w:num w:numId="16" w16cid:durableId="1117676055">
-    <w:abstractNumId w:val="10"/>
+    <w:abstractNumId w:val="11"/>
   </w:num>
   <w:num w:numId="17" w16cid:durableId="1541673983">
-    <w:abstractNumId w:val="11"/>
+    <w:abstractNumId w:val="12"/>
   </w:num>
   <w:num w:numId="18" w16cid:durableId="1137256432">
-    <w:abstractNumId w:val="13"/>
+    <w:abstractNumId w:val="14"/>
   </w:num>
   <w:num w:numId="19" w16cid:durableId="785392865">
     <w:abstractNumId w:val="1"/>
+  </w:num>
+  <w:num w:numId="20" w16cid:durableId="1082918569">
+    <w:abstractNumId w:val="5"/>
   </w:num>
 </w:numbering>
 </file>
@@ -3737,6 +4533,17 @@
       <w:sz w:val="32"/>
     </w:rPr>
   </w:style>
+  <w:style w:type="character" w:styleId="Lienhypertexte">
+    <w:name w:val="Hyperlink"/>
+    <w:basedOn w:val="Policepardfaut"/>
+    <w:uiPriority w:val="99"/>
+    <w:unhideWhenUsed/>
+    <w:rsid w:val="00535127"/>
+    <w:rPr>
+      <w:color w:val="0563C1" w:themeColor="hyperlink"/>
+      <w:u w:val="single"/>
+    </w:rPr>
+  </w:style>
 </w:styles>
 </file>
 

</xml_diff>